<commit_message>
Diagramas y Todo Organizado
</commit_message>
<xml_diff>
--- a/Documentación/Casos de uso/Casos de uso Pedidos.docx
+++ b/Documentación/Casos de uso/Casos de uso Pedidos.docx
@@ -6,8 +6,6 @@
       <w:pPr>
         <w:jc w:val="both"/>
       </w:pPr>
-      <w:bookmarkStart w:id="0" w:name="_GoBack"/>
-      <w:bookmarkEnd w:id="0"/>
     </w:p>
     <w:tbl>
       <w:tblPr>
@@ -107,7 +105,7 @@
               <w:jc w:val="both"/>
             </w:pPr>
             <w:r>
-              <w:t>Manager, Empleado</w:t>
+              <w:t>Cliente</w:t>
             </w:r>
           </w:p>
         </w:tc>
@@ -147,7 +145,10 @@
               <w:jc w:val="both"/>
             </w:pPr>
             <w:r>
-              <w:t>Se requiere que tanto el Manager como el empleado estén registrados en el sistema.</w:t>
+              <w:t>Se requ</w:t>
+            </w:r>
+            <w:r>
+              <w:t>iere que el usuario haya iniciado sesión en el sistema.</w:t>
             </w:r>
           </w:p>
         </w:tc>
@@ -317,7 +318,10 @@
               <w:jc w:val="both"/>
             </w:pPr>
             <w:r>
-              <w:t>El sistema pregunta sobre a qué cliente le quiere asociar el pedido. Indicándole una lista de todos los clientes.</w:t>
+              <w:t>El sistema muestra</w:t>
+            </w:r>
+            <w:r>
+              <w:t xml:space="preserve"> productos existentes actualmente.</w:t>
             </w:r>
           </w:p>
         </w:tc>
@@ -350,7 +354,7 @@
               <w:jc w:val="both"/>
             </w:pPr>
             <w:r>
-              <w:t>El usuario le indica el nombre.</w:t>
+              <w:t>El sistema le indica al usuario la lista de productos para introducir en el pedido.</w:t>
             </w:r>
           </w:p>
         </w:tc>
@@ -383,7 +387,7 @@
               <w:jc w:val="both"/>
             </w:pPr>
             <w:r>
-              <w:t>El sistema le indica al usuario la lista de productos para introducir en el pedido.</w:t>
+              <w:t>El usuario selecciona un producto y elige una cantidad, y el sistema busca ese producto en el almacén.</w:t>
             </w:r>
           </w:p>
         </w:tc>
@@ -402,6 +406,84 @@
               <w:jc w:val="center"/>
             </w:pPr>
             <w:r>
+              <w:t>5</w:t>
+            </w:r>
+            <w:r>
+              <w:t>.1</w:t>
+            </w:r>
+          </w:p>
+        </w:tc>
+        <w:tc>
+          <w:tcPr>
+            <w:tcW w:w="7417" w:type="dxa"/>
+            <w:gridSpan w:val="2"/>
+          </w:tcPr>
+          <w:p>
+            <w:pPr>
+              <w:jc w:val="both"/>
+            </w:pPr>
+            <w:r>
+              <w:t>Sí el sistema encuentra el producto y hay stock el sistema añade el product</w:t>
+            </w:r>
+            <w:r>
+              <w:t>o al pedido. Ir al paso 6</w:t>
+            </w:r>
+            <w:r>
+              <w:t>.</w:t>
+            </w:r>
+          </w:p>
+        </w:tc>
+      </w:tr>
+      <w:tr>
+        <w:trPr>
+          <w:trHeight w:val="700"/>
+        </w:trPr>
+        <w:tc>
+          <w:tcPr>
+            <w:tcW w:w="1810" w:type="dxa"/>
+            <w:vAlign w:val="center"/>
+          </w:tcPr>
+          <w:p>
+            <w:pPr>
+              <w:jc w:val="center"/>
+            </w:pPr>
+            <w:r>
+              <w:t>5</w:t>
+            </w:r>
+            <w:r>
+              <w:t>.2</w:t>
+            </w:r>
+          </w:p>
+        </w:tc>
+        <w:tc>
+          <w:tcPr>
+            <w:tcW w:w="7417" w:type="dxa"/>
+            <w:gridSpan w:val="2"/>
+          </w:tcPr>
+          <w:p>
+            <w:pPr>
+              <w:jc w:val="both"/>
+            </w:pPr>
+            <w:r>
+              <w:t>Sí el sistema encuentra el producto y no hay stock ir al paso, lanza un mensaje de que no hay existencia y se dirige al paso 5.</w:t>
+            </w:r>
+          </w:p>
+        </w:tc>
+      </w:tr>
+      <w:tr>
+        <w:trPr>
+          <w:trHeight w:val="700"/>
+        </w:trPr>
+        <w:tc>
+          <w:tcPr>
+            <w:tcW w:w="1810" w:type="dxa"/>
+            <w:vAlign w:val="center"/>
+          </w:tcPr>
+          <w:p>
+            <w:pPr>
+              <w:jc w:val="center"/>
+            </w:pPr>
+            <w:r>
               <w:t>6</w:t>
             </w:r>
           </w:p>
@@ -416,7 +498,7 @@
               <w:jc w:val="both"/>
             </w:pPr>
             <w:r>
-              <w:t>El usuario selecciona un producto y elige una cantidad, y el sistema busca ese producto en el almacén.</w:t>
+              <w:t>El sistema le pregunta al usuario sí ya está satisfecho con los productos añadidos al pedido.</w:t>
             </w:r>
           </w:p>
         </w:tc>
@@ -435,21 +517,27 @@
               <w:jc w:val="center"/>
             </w:pPr>
             <w:r>
-              <w:t>6.1</w:t>
-            </w:r>
-          </w:p>
-        </w:tc>
-        <w:tc>
-          <w:tcPr>
-            <w:tcW w:w="7417" w:type="dxa"/>
-            <w:gridSpan w:val="2"/>
-          </w:tcPr>
-          <w:p>
-            <w:pPr>
-              <w:jc w:val="both"/>
-            </w:pPr>
-            <w:r>
-              <w:t>Sí el sistema encuentra el producto y hay stock el sistema añade el producto al pedido. Ir al paso 7</w:t>
+              <w:t>6</w:t>
+            </w:r>
+            <w:r>
+              <w:t>.1</w:t>
+            </w:r>
+          </w:p>
+        </w:tc>
+        <w:tc>
+          <w:tcPr>
+            <w:tcW w:w="7417" w:type="dxa"/>
+            <w:gridSpan w:val="2"/>
+          </w:tcPr>
+          <w:p>
+            <w:pPr>
+              <w:jc w:val="both"/>
+            </w:pPr>
+            <w:r>
+              <w:t>S</w:t>
+            </w:r>
+            <w:r>
+              <w:t>í el usuario acepta ir al paso 7.</w:t>
             </w:r>
           </w:p>
         </w:tc>
@@ -468,21 +556,24 @@
               <w:jc w:val="center"/>
             </w:pPr>
             <w:r>
-              <w:t>6.2</w:t>
-            </w:r>
-          </w:p>
-        </w:tc>
-        <w:tc>
-          <w:tcPr>
-            <w:tcW w:w="7417" w:type="dxa"/>
-            <w:gridSpan w:val="2"/>
-          </w:tcPr>
-          <w:p>
-            <w:pPr>
-              <w:jc w:val="both"/>
-            </w:pPr>
-            <w:r>
-              <w:t>Sí el sistema encuentra el producto y no hay stock ir al paso, lanza un mensaje de que no hay existencia y se dirige al paso 5.</w:t>
+              <w:t>6</w:t>
+            </w:r>
+            <w:r>
+              <w:t>.2</w:t>
+            </w:r>
+          </w:p>
+        </w:tc>
+        <w:tc>
+          <w:tcPr>
+            <w:tcW w:w="7417" w:type="dxa"/>
+            <w:gridSpan w:val="2"/>
+          </w:tcPr>
+          <w:p>
+            <w:pPr>
+              <w:jc w:val="both"/>
+            </w:pPr>
+            <w:r>
+              <w:t>Sí el usuario no acepta ir al paso 5.</w:t>
             </w:r>
           </w:p>
         </w:tc>
@@ -515,7 +606,7 @@
               <w:jc w:val="both"/>
             </w:pPr>
             <w:r>
-              <w:t>El sistema le pregunta al usuario sí ya está satisfecho con los productos añadidos al pedido.</w:t>
+              <w:t>Se inicia el método de pago frecuente y se muestra los tramites pertinentes.</w:t>
             </w:r>
           </w:p>
         </w:tc>
@@ -534,78 +625,6 @@
               <w:jc w:val="center"/>
             </w:pPr>
             <w:r>
-              <w:t>7.1</w:t>
-            </w:r>
-          </w:p>
-        </w:tc>
-        <w:tc>
-          <w:tcPr>
-            <w:tcW w:w="7417" w:type="dxa"/>
-            <w:gridSpan w:val="2"/>
-          </w:tcPr>
-          <w:p>
-            <w:pPr>
-              <w:jc w:val="both"/>
-            </w:pPr>
-            <w:r>
-              <w:t>S</w:t>
-            </w:r>
-            <w:r>
-              <w:t>í el usuario acepta ir al paso 8</w:t>
-            </w:r>
-            <w:r>
-              <w:t>.</w:t>
-            </w:r>
-          </w:p>
-        </w:tc>
-      </w:tr>
-      <w:tr>
-        <w:trPr>
-          <w:trHeight w:val="700"/>
-        </w:trPr>
-        <w:tc>
-          <w:tcPr>
-            <w:tcW w:w="1810" w:type="dxa"/>
-            <w:vAlign w:val="center"/>
-          </w:tcPr>
-          <w:p>
-            <w:pPr>
-              <w:jc w:val="center"/>
-            </w:pPr>
-            <w:r>
-              <w:t>7.2</w:t>
-            </w:r>
-          </w:p>
-        </w:tc>
-        <w:tc>
-          <w:tcPr>
-            <w:tcW w:w="7417" w:type="dxa"/>
-            <w:gridSpan w:val="2"/>
-          </w:tcPr>
-          <w:p>
-            <w:pPr>
-              <w:jc w:val="both"/>
-            </w:pPr>
-            <w:r>
-              <w:t>Sí el usuario no acepta ir al paso 5.</w:t>
-            </w:r>
-          </w:p>
-        </w:tc>
-      </w:tr>
-      <w:tr>
-        <w:trPr>
-          <w:trHeight w:val="700"/>
-        </w:trPr>
-        <w:tc>
-          <w:tcPr>
-            <w:tcW w:w="1810" w:type="dxa"/>
-            <w:vAlign w:val="center"/>
-          </w:tcPr>
-          <w:p>
-            <w:pPr>
-              <w:jc w:val="center"/>
-            </w:pPr>
-            <w:r>
               <w:t>8</w:t>
             </w:r>
           </w:p>
@@ -620,7 +639,12 @@
               <w:jc w:val="both"/>
             </w:pPr>
             <w:r>
-              <w:t>El sistema lanza un aviso de éxito completado y muestra un documento HTML donde se refleja los detalles del pedido.</w:t>
+              <w:t>El sistema lanza un aviso de éxito completado y muestra un documento HTML donde se refleja los detalles del pedi</w:t>
+            </w:r>
+            <w:bookmarkStart w:id="0" w:name="_GoBack"/>
+            <w:bookmarkEnd w:id="0"/>
+            <w:r>
+              <w:t>do.</w:t>
             </w:r>
           </w:p>
         </w:tc>
@@ -664,6 +688,599 @@
         <w:jc w:val="both"/>
       </w:pPr>
     </w:p>
+    <w:p>
+      <w:r>
+        <w:br w:type="page"/>
+      </w:r>
+    </w:p>
+    <w:tbl>
+      <w:tblPr>
+        <w:tblStyle w:val="Tablaconcuadrcula"/>
+        <w:tblpPr w:leftFromText="141" w:rightFromText="141" w:vertAnchor="page" w:horzAnchor="margin" w:tblpY="1775"/>
+        <w:tblW w:w="9227" w:type="dxa"/>
+        <w:tblLayout w:type="fixed"/>
+        <w:tblLook w:val="04A0" w:firstRow="1" w:lastRow="0" w:firstColumn="1" w:lastColumn="0" w:noHBand="0" w:noVBand="1"/>
+      </w:tblPr>
+      <w:tblGrid>
+        <w:gridCol w:w="1810"/>
+        <w:gridCol w:w="28"/>
+        <w:gridCol w:w="7389"/>
+      </w:tblGrid>
+      <w:tr>
+        <w:trPr>
+          <w:trHeight w:val="442"/>
+        </w:trPr>
+        <w:tc>
+          <w:tcPr>
+            <w:tcW w:w="1838" w:type="dxa"/>
+            <w:gridSpan w:val="2"/>
+          </w:tcPr>
+          <w:p>
+            <w:pPr>
+              <w:ind w:left="-546"/>
+              <w:jc w:val="both"/>
+              <w:rPr>
+                <w:b/>
+                <w:bCs/>
+              </w:rPr>
+            </w:pPr>
+            <w:r>
+              <w:rPr>
+                <w:b/>
+                <w:bCs/>
+              </w:rPr>
+              <w:lastRenderedPageBreak/>
+              <w:t>ID:</w:t>
+            </w:r>
+          </w:p>
+        </w:tc>
+        <w:tc>
+          <w:tcPr>
+            <w:tcW w:w="7389" w:type="dxa"/>
+          </w:tcPr>
+          <w:p>
+            <w:pPr>
+              <w:jc w:val="center"/>
+              <w:rPr>
+                <w:b/>
+                <w:i/>
+              </w:rPr>
+            </w:pPr>
+            <w:r>
+              <w:rPr>
+                <w:b/>
+                <w:i/>
+                <w:sz w:val="24"/>
+              </w:rPr>
+              <w:t>CU02_Borrar Pedidos</w:t>
+            </w:r>
+          </w:p>
+        </w:tc>
+      </w:tr>
+      <w:tr>
+        <w:trPr>
+          <w:trHeight w:val="418"/>
+        </w:trPr>
+        <w:tc>
+          <w:tcPr>
+            <w:tcW w:w="1838" w:type="dxa"/>
+            <w:gridSpan w:val="2"/>
+          </w:tcPr>
+          <w:p>
+            <w:pPr>
+              <w:jc w:val="both"/>
+              <w:rPr>
+                <w:b/>
+                <w:bCs/>
+              </w:rPr>
+            </w:pPr>
+            <w:r>
+              <w:rPr>
+                <w:b/>
+                <w:bCs/>
+              </w:rPr>
+              <w:t>Actores:</w:t>
+            </w:r>
+          </w:p>
+        </w:tc>
+        <w:tc>
+          <w:tcPr>
+            <w:tcW w:w="7389" w:type="dxa"/>
+          </w:tcPr>
+          <w:p>
+            <w:pPr>
+              <w:jc w:val="both"/>
+            </w:pPr>
+            <w:r>
+              <w:t>Cliente</w:t>
+            </w:r>
+          </w:p>
+        </w:tc>
+      </w:tr>
+      <w:tr>
+        <w:trPr>
+          <w:trHeight w:val="885"/>
+        </w:trPr>
+        <w:tc>
+          <w:tcPr>
+            <w:tcW w:w="1838" w:type="dxa"/>
+            <w:gridSpan w:val="2"/>
+          </w:tcPr>
+          <w:p>
+            <w:pPr>
+              <w:jc w:val="both"/>
+              <w:rPr>
+                <w:b/>
+                <w:bCs/>
+              </w:rPr>
+            </w:pPr>
+            <w:r>
+              <w:rPr>
+                <w:b/>
+                <w:bCs/>
+              </w:rPr>
+              <w:t>Precondiciones:</w:t>
+            </w:r>
+          </w:p>
+        </w:tc>
+        <w:tc>
+          <w:tcPr>
+            <w:tcW w:w="7389" w:type="dxa"/>
+          </w:tcPr>
+          <w:p>
+            <w:pPr>
+              <w:jc w:val="both"/>
+            </w:pPr>
+            <w:r>
+              <w:t>Se requiere que el usuario este haya iniciado sesión en el sistema.</w:t>
+            </w:r>
+          </w:p>
+        </w:tc>
+      </w:tr>
+      <w:tr>
+        <w:trPr>
+          <w:trHeight w:val="418"/>
+        </w:trPr>
+        <w:tc>
+          <w:tcPr>
+            <w:tcW w:w="1838" w:type="dxa"/>
+            <w:gridSpan w:val="2"/>
+          </w:tcPr>
+          <w:p>
+            <w:pPr>
+              <w:jc w:val="both"/>
+              <w:rPr>
+                <w:b/>
+                <w:bCs/>
+              </w:rPr>
+            </w:pPr>
+            <w:r>
+              <w:rPr>
+                <w:b/>
+                <w:bCs/>
+              </w:rPr>
+              <w:t>Postcondiciones:</w:t>
+            </w:r>
+          </w:p>
+        </w:tc>
+        <w:tc>
+          <w:tcPr>
+            <w:tcW w:w="7389" w:type="dxa"/>
+          </w:tcPr>
+          <w:p>
+            <w:pPr>
+              <w:jc w:val="both"/>
+            </w:pPr>
+            <w:r>
+              <w:t>El usuario en cuestión borra un pedido.</w:t>
+            </w:r>
+          </w:p>
+        </w:tc>
+      </w:tr>
+      <w:tr>
+        <w:trPr>
+          <w:trHeight w:val="467"/>
+        </w:trPr>
+        <w:tc>
+          <w:tcPr>
+            <w:tcW w:w="9227" w:type="dxa"/>
+            <w:gridSpan w:val="3"/>
+          </w:tcPr>
+          <w:p>
+            <w:pPr>
+              <w:jc w:val="both"/>
+              <w:rPr>
+                <w:b/>
+                <w:bCs/>
+                <w:sz w:val="24"/>
+                <w:szCs w:val="24"/>
+              </w:rPr>
+            </w:pPr>
+            <w:r>
+              <w:rPr>
+                <w:b/>
+                <w:bCs/>
+                <w:sz w:val="24"/>
+                <w:szCs w:val="24"/>
+              </w:rPr>
+              <w:t>CU02_Borrar Pedidos</w:t>
+            </w:r>
+          </w:p>
+        </w:tc>
+      </w:tr>
+      <w:tr>
+        <w:trPr>
+          <w:trHeight w:val="479"/>
+        </w:trPr>
+        <w:tc>
+          <w:tcPr>
+            <w:tcW w:w="1810" w:type="dxa"/>
+            <w:vAlign w:val="center"/>
+          </w:tcPr>
+          <w:p>
+            <w:pPr>
+              <w:jc w:val="center"/>
+            </w:pPr>
+            <w:r>
+              <w:t>1</w:t>
+            </w:r>
+          </w:p>
+        </w:tc>
+        <w:tc>
+          <w:tcPr>
+            <w:tcW w:w="7417" w:type="dxa"/>
+            <w:gridSpan w:val="2"/>
+          </w:tcPr>
+          <w:p>
+            <w:pPr>
+              <w:jc w:val="both"/>
+            </w:pPr>
+            <w:r>
+              <w:t>El sistema le muestra una lista de pedidos existentes hechos por el usuario.</w:t>
+            </w:r>
+          </w:p>
+        </w:tc>
+      </w:tr>
+      <w:tr>
+        <w:trPr>
+          <w:trHeight w:val="452"/>
+        </w:trPr>
+        <w:tc>
+          <w:tcPr>
+            <w:tcW w:w="1810" w:type="dxa"/>
+            <w:vAlign w:val="center"/>
+          </w:tcPr>
+          <w:p>
+            <w:pPr>
+              <w:jc w:val="center"/>
+            </w:pPr>
+            <w:r>
+              <w:t>2</w:t>
+            </w:r>
+          </w:p>
+        </w:tc>
+        <w:tc>
+          <w:tcPr>
+            <w:tcW w:w="7417" w:type="dxa"/>
+            <w:gridSpan w:val="2"/>
+          </w:tcPr>
+          <w:p>
+            <w:pPr>
+              <w:jc w:val="both"/>
+            </w:pPr>
+            <w:r>
+              <w:t>El usuario le indica al sistema el pedido que quiere eliminar.</w:t>
+            </w:r>
+          </w:p>
+        </w:tc>
+      </w:tr>
+      <w:tr>
+        <w:trPr>
+          <w:trHeight w:val="449"/>
+        </w:trPr>
+        <w:tc>
+          <w:tcPr>
+            <w:tcW w:w="1810" w:type="dxa"/>
+            <w:vAlign w:val="center"/>
+          </w:tcPr>
+          <w:p>
+            <w:pPr>
+              <w:jc w:val="center"/>
+            </w:pPr>
+            <w:r>
+              <w:t>3</w:t>
+            </w:r>
+          </w:p>
+        </w:tc>
+        <w:tc>
+          <w:tcPr>
+            <w:tcW w:w="7417" w:type="dxa"/>
+            <w:gridSpan w:val="2"/>
+          </w:tcPr>
+          <w:p>
+            <w:pPr>
+              <w:jc w:val="both"/>
+            </w:pPr>
+            <w:r>
+              <w:t>El sistema le muestra un resumen del pedido seleccionado junto a su estado.</w:t>
+            </w:r>
+          </w:p>
+        </w:tc>
+      </w:tr>
+      <w:tr>
+        <w:trPr>
+          <w:trHeight w:val="700"/>
+        </w:trPr>
+        <w:tc>
+          <w:tcPr>
+            <w:tcW w:w="1810" w:type="dxa"/>
+            <w:vAlign w:val="center"/>
+          </w:tcPr>
+          <w:p>
+            <w:pPr>
+              <w:jc w:val="center"/>
+            </w:pPr>
+            <w:r>
+              <w:t>3.1</w:t>
+            </w:r>
+          </w:p>
+        </w:tc>
+        <w:tc>
+          <w:tcPr>
+            <w:tcW w:w="7417" w:type="dxa"/>
+            <w:gridSpan w:val="2"/>
+          </w:tcPr>
+          <w:p>
+            <w:pPr>
+              <w:jc w:val="both"/>
+            </w:pPr>
+            <w:r>
+              <w:t>Sí el sistema muestra que el pedido se encuentra en estado(En proceso) y el usuario decide eliminarlo  ir al paso 4.</w:t>
+            </w:r>
+          </w:p>
+        </w:tc>
+      </w:tr>
+      <w:tr>
+        <w:trPr>
+          <w:trHeight w:val="700"/>
+        </w:trPr>
+        <w:tc>
+          <w:tcPr>
+            <w:tcW w:w="1810" w:type="dxa"/>
+            <w:vAlign w:val="center"/>
+          </w:tcPr>
+          <w:p>
+            <w:pPr>
+              <w:jc w:val="center"/>
+            </w:pPr>
+            <w:r>
+              <w:t>3.2</w:t>
+            </w:r>
+          </w:p>
+        </w:tc>
+        <w:tc>
+          <w:tcPr>
+            <w:tcW w:w="7417" w:type="dxa"/>
+            <w:gridSpan w:val="2"/>
+          </w:tcPr>
+          <w:p>
+            <w:pPr>
+              <w:jc w:val="both"/>
+            </w:pPr>
+            <w:r>
+              <w:t>Sí el sistema muestra que el pedido se encuentra en estado(Finalizado) muestra un mensaje de pedido realizado e ir al paso 5.</w:t>
+            </w:r>
+          </w:p>
+        </w:tc>
+      </w:tr>
+      <w:tr>
+        <w:trPr>
+          <w:trHeight w:val="700"/>
+        </w:trPr>
+        <w:tc>
+          <w:tcPr>
+            <w:tcW w:w="1810" w:type="dxa"/>
+            <w:vAlign w:val="center"/>
+          </w:tcPr>
+          <w:p>
+            <w:pPr>
+              <w:jc w:val="center"/>
+            </w:pPr>
+            <w:r>
+              <w:t>3.3</w:t>
+            </w:r>
+          </w:p>
+        </w:tc>
+        <w:tc>
+          <w:tcPr>
+            <w:tcW w:w="7417" w:type="dxa"/>
+            <w:gridSpan w:val="2"/>
+          </w:tcPr>
+          <w:p>
+            <w:pPr>
+              <w:jc w:val="both"/>
+            </w:pPr>
+            <w:r>
+              <w:t>Sí el usuario indica “</w:t>
+            </w:r>
+            <w:r>
+              <w:rPr>
+                <w:i/>
+              </w:rPr>
+              <w:t>Cancelar</w:t>
+            </w:r>
+            <w:r>
+              <w:t>” ir la paso 1.</w:t>
+            </w:r>
+          </w:p>
+        </w:tc>
+      </w:tr>
+      <w:tr>
+        <w:trPr>
+          <w:trHeight w:val="700"/>
+        </w:trPr>
+        <w:tc>
+          <w:tcPr>
+            <w:tcW w:w="1810" w:type="dxa"/>
+            <w:vAlign w:val="center"/>
+          </w:tcPr>
+          <w:p>
+            <w:pPr>
+              <w:jc w:val="center"/>
+            </w:pPr>
+            <w:r>
+              <w:t>4</w:t>
+            </w:r>
+          </w:p>
+        </w:tc>
+        <w:tc>
+          <w:tcPr>
+            <w:tcW w:w="7417" w:type="dxa"/>
+            <w:gridSpan w:val="2"/>
+          </w:tcPr>
+          <w:p>
+            <w:pPr>
+              <w:jc w:val="both"/>
+            </w:pPr>
+            <w:r>
+              <w:t>El sistema borra el pedido del listado activo de pedidos.</w:t>
+            </w:r>
+          </w:p>
+        </w:tc>
+      </w:tr>
+      <w:tr>
+        <w:trPr>
+          <w:trHeight w:val="700"/>
+        </w:trPr>
+        <w:tc>
+          <w:tcPr>
+            <w:tcW w:w="1810" w:type="dxa"/>
+            <w:vAlign w:val="center"/>
+          </w:tcPr>
+          <w:p>
+            <w:pPr>
+              <w:jc w:val="center"/>
+            </w:pPr>
+            <w:r>
+              <w:t>5</w:t>
+            </w:r>
+          </w:p>
+        </w:tc>
+        <w:tc>
+          <w:tcPr>
+            <w:tcW w:w="7417" w:type="dxa"/>
+            <w:gridSpan w:val="2"/>
+          </w:tcPr>
+          <w:p>
+            <w:pPr>
+              <w:jc w:val="both"/>
+            </w:pPr>
+            <w:r>
+              <w:t>El sistema le pregunta al usuario si desea eliminar más pedidos.</w:t>
+            </w:r>
+          </w:p>
+        </w:tc>
+      </w:tr>
+      <w:tr>
+        <w:trPr>
+          <w:trHeight w:val="700"/>
+        </w:trPr>
+        <w:tc>
+          <w:tcPr>
+            <w:tcW w:w="1810" w:type="dxa"/>
+            <w:vAlign w:val="center"/>
+          </w:tcPr>
+          <w:p>
+            <w:pPr>
+              <w:jc w:val="center"/>
+            </w:pPr>
+            <w:r>
+              <w:t>5.1</w:t>
+            </w:r>
+          </w:p>
+        </w:tc>
+        <w:tc>
+          <w:tcPr>
+            <w:tcW w:w="7417" w:type="dxa"/>
+            <w:gridSpan w:val="2"/>
+          </w:tcPr>
+          <w:p>
+            <w:pPr>
+              <w:jc w:val="both"/>
+            </w:pPr>
+            <w:r>
+              <w:t>Sí el usuario desea eliminar más pedidos ir al paso 1.</w:t>
+            </w:r>
+          </w:p>
+        </w:tc>
+      </w:tr>
+      <w:tr>
+        <w:trPr>
+          <w:trHeight w:val="700"/>
+        </w:trPr>
+        <w:tc>
+          <w:tcPr>
+            <w:tcW w:w="1810" w:type="dxa"/>
+            <w:vAlign w:val="center"/>
+          </w:tcPr>
+          <w:p>
+            <w:pPr>
+              <w:jc w:val="center"/>
+            </w:pPr>
+            <w:r>
+              <w:t>5.2</w:t>
+            </w:r>
+          </w:p>
+        </w:tc>
+        <w:tc>
+          <w:tcPr>
+            <w:tcW w:w="7417" w:type="dxa"/>
+            <w:gridSpan w:val="2"/>
+          </w:tcPr>
+          <w:p>
+            <w:pPr>
+              <w:jc w:val="both"/>
+            </w:pPr>
+            <w:r>
+              <w:t>Sí el usuario desea salir de la sección ir al paso 6.</w:t>
+            </w:r>
+          </w:p>
+        </w:tc>
+      </w:tr>
+      <w:tr>
+        <w:trPr>
+          <w:trHeight w:val="700"/>
+        </w:trPr>
+        <w:tc>
+          <w:tcPr>
+            <w:tcW w:w="1810" w:type="dxa"/>
+            <w:vAlign w:val="center"/>
+          </w:tcPr>
+          <w:p>
+            <w:pPr>
+              <w:jc w:val="center"/>
+            </w:pPr>
+            <w:r>
+              <w:t>6</w:t>
+            </w:r>
+          </w:p>
+        </w:tc>
+        <w:tc>
+          <w:tcPr>
+            <w:tcW w:w="7417" w:type="dxa"/>
+            <w:gridSpan w:val="2"/>
+          </w:tcPr>
+          <w:p>
+            <w:pPr>
+              <w:jc w:val="both"/>
+            </w:pPr>
+            <w:r>
+              <w:t>Finaliza la sección de borrar pedidos.</w:t>
+            </w:r>
+          </w:p>
+        </w:tc>
+      </w:tr>
+    </w:tbl>
     <w:p>
       <w:r>
         <w:br w:type="page"/>
@@ -728,7 +1345,7 @@
                 <w:i/>
                 <w:sz w:val="24"/>
               </w:rPr>
-              <w:t>CU02_Borrar Pedidos</w:t>
+              <w:t>CU03_Consultar Pedidos</w:t>
             </w:r>
           </w:p>
         </w:tc>
@@ -848,7 +1465,7 @@
               <w:jc w:val="both"/>
             </w:pPr>
             <w:r>
-              <w:t>El usuario en cuestión borra un pedido.</w:t>
+              <w:t>El usuario en cuestión consulta él pedido.</w:t>
             </w:r>
           </w:p>
         </w:tc>
@@ -888,7 +1505,7 @@
                 <w:sz w:val="24"/>
                 <w:szCs w:val="24"/>
               </w:rPr>
-              <w:t>02_Borrar Pedidos</w:t>
+              <w:t>03_Consultar Pedidos</w:t>
             </w:r>
           </w:p>
         </w:tc>
@@ -921,626 +1538,13 @@
               <w:jc w:val="both"/>
             </w:pPr>
             <w:r>
-              <w:t>El sistema le muestra una lista de pedidos ya extraída del almacén y le pregunta que producto desea eliminar.</w:t>
-            </w:r>
-          </w:p>
-        </w:tc>
-      </w:tr>
-      <w:tr>
-        <w:trPr>
-          <w:trHeight w:val="452"/>
-        </w:trPr>
-        <w:tc>
-          <w:tcPr>
-            <w:tcW w:w="1810" w:type="dxa"/>
-            <w:vAlign w:val="center"/>
-          </w:tcPr>
-          <w:p>
-            <w:pPr>
-              <w:jc w:val="center"/>
-            </w:pPr>
-            <w:r>
-              <w:t>2</w:t>
-            </w:r>
-          </w:p>
-        </w:tc>
-        <w:tc>
-          <w:tcPr>
-            <w:tcW w:w="7417" w:type="dxa"/>
-            <w:gridSpan w:val="2"/>
-          </w:tcPr>
-          <w:p>
-            <w:pPr>
-              <w:jc w:val="both"/>
-            </w:pPr>
-            <w:r>
-              <w:t>El usuario le indica al sistema el pedido que quiere eliminar.</w:t>
-            </w:r>
-          </w:p>
-        </w:tc>
-      </w:tr>
-      <w:tr>
-        <w:trPr>
-          <w:trHeight w:val="449"/>
-        </w:trPr>
-        <w:tc>
-          <w:tcPr>
-            <w:tcW w:w="1810" w:type="dxa"/>
-            <w:vAlign w:val="center"/>
-          </w:tcPr>
-          <w:p>
-            <w:pPr>
-              <w:jc w:val="center"/>
-            </w:pPr>
-            <w:r>
-              <w:t>3</w:t>
-            </w:r>
-          </w:p>
-        </w:tc>
-        <w:tc>
-          <w:tcPr>
-            <w:tcW w:w="7417" w:type="dxa"/>
-            <w:gridSpan w:val="2"/>
-          </w:tcPr>
-          <w:p>
-            <w:pPr>
-              <w:jc w:val="both"/>
-            </w:pPr>
-            <w:r>
-              <w:t>El sistema le muestra un resumen del pedido seleccionado junto a su estado.</w:t>
-            </w:r>
-          </w:p>
-        </w:tc>
-      </w:tr>
-      <w:tr>
-        <w:trPr>
-          <w:trHeight w:val="700"/>
-        </w:trPr>
-        <w:tc>
-          <w:tcPr>
-            <w:tcW w:w="1810" w:type="dxa"/>
-            <w:vAlign w:val="center"/>
-          </w:tcPr>
-          <w:p>
-            <w:pPr>
-              <w:jc w:val="center"/>
-            </w:pPr>
-            <w:r>
-              <w:t>3.1</w:t>
-            </w:r>
-          </w:p>
-        </w:tc>
-        <w:tc>
-          <w:tcPr>
-            <w:tcW w:w="7417" w:type="dxa"/>
-            <w:gridSpan w:val="2"/>
-          </w:tcPr>
-          <w:p>
-            <w:pPr>
-              <w:jc w:val="both"/>
-            </w:pPr>
-            <w:r>
-              <w:t>Sí el sistema muestra que el pedido se encuentra en estado(En proceso</w:t>
-            </w:r>
-            <w:r>
-              <w:t>) y el usuario decide eliminarlo  ir al paso 4</w:t>
-            </w:r>
-            <w:r>
-              <w:t>.</w:t>
-            </w:r>
-          </w:p>
-        </w:tc>
-      </w:tr>
-      <w:tr>
-        <w:trPr>
-          <w:trHeight w:val="700"/>
-        </w:trPr>
-        <w:tc>
-          <w:tcPr>
-            <w:tcW w:w="1810" w:type="dxa"/>
-            <w:vAlign w:val="center"/>
-          </w:tcPr>
-          <w:p>
-            <w:pPr>
-              <w:jc w:val="center"/>
-            </w:pPr>
-            <w:r>
-              <w:t>3.2</w:t>
-            </w:r>
-          </w:p>
-        </w:tc>
-        <w:tc>
-          <w:tcPr>
-            <w:tcW w:w="7417" w:type="dxa"/>
-            <w:gridSpan w:val="2"/>
-          </w:tcPr>
-          <w:p>
-            <w:pPr>
-              <w:jc w:val="both"/>
-            </w:pPr>
-            <w:r>
-              <w:t xml:space="preserve">Sí el sistema muestra que el pedido se encuentra en estado(Finalizado) </w:t>
-            </w:r>
-            <w:r>
-              <w:t>muestra un mensaje de pedido realizado e ir al paso 5.</w:t>
-            </w:r>
-          </w:p>
-        </w:tc>
-      </w:tr>
-      <w:tr>
-        <w:trPr>
-          <w:trHeight w:val="700"/>
-        </w:trPr>
-        <w:tc>
-          <w:tcPr>
-            <w:tcW w:w="1810" w:type="dxa"/>
-            <w:vAlign w:val="center"/>
-          </w:tcPr>
-          <w:p>
-            <w:pPr>
-              <w:jc w:val="center"/>
-            </w:pPr>
-            <w:r>
-              <w:t>3.3</w:t>
-            </w:r>
-          </w:p>
-        </w:tc>
-        <w:tc>
-          <w:tcPr>
-            <w:tcW w:w="7417" w:type="dxa"/>
-            <w:gridSpan w:val="2"/>
-          </w:tcPr>
-          <w:p>
-            <w:pPr>
-              <w:jc w:val="both"/>
-            </w:pPr>
-            <w:r>
-              <w:t>Sí el usuario indica “</w:t>
-            </w:r>
-            <w:r>
-              <w:rPr>
-                <w:i/>
-              </w:rPr>
-              <w:t>Cancelar</w:t>
-            </w:r>
-            <w:r>
-              <w:t>” ir la paso 1.</w:t>
-            </w:r>
-          </w:p>
-        </w:tc>
-      </w:tr>
-      <w:tr>
-        <w:trPr>
-          <w:trHeight w:val="700"/>
-        </w:trPr>
-        <w:tc>
-          <w:tcPr>
-            <w:tcW w:w="1810" w:type="dxa"/>
-            <w:vAlign w:val="center"/>
-          </w:tcPr>
-          <w:p>
-            <w:pPr>
-              <w:jc w:val="center"/>
-            </w:pPr>
-            <w:r>
-              <w:t>4</w:t>
-            </w:r>
-          </w:p>
-        </w:tc>
-        <w:tc>
-          <w:tcPr>
-            <w:tcW w:w="7417" w:type="dxa"/>
-            <w:gridSpan w:val="2"/>
-          </w:tcPr>
-          <w:p>
-            <w:pPr>
-              <w:jc w:val="both"/>
-            </w:pPr>
-            <w:r>
-              <w:t>El sistema borra el pedido del listado activo de pedidos.</w:t>
-            </w:r>
-          </w:p>
-        </w:tc>
-      </w:tr>
-      <w:tr>
-        <w:trPr>
-          <w:trHeight w:val="700"/>
-        </w:trPr>
-        <w:tc>
-          <w:tcPr>
-            <w:tcW w:w="1810" w:type="dxa"/>
-            <w:vAlign w:val="center"/>
-          </w:tcPr>
-          <w:p>
-            <w:pPr>
-              <w:jc w:val="center"/>
-            </w:pPr>
-            <w:r>
-              <w:t>5</w:t>
-            </w:r>
-          </w:p>
-        </w:tc>
-        <w:tc>
-          <w:tcPr>
-            <w:tcW w:w="7417" w:type="dxa"/>
-            <w:gridSpan w:val="2"/>
-          </w:tcPr>
-          <w:p>
-            <w:pPr>
-              <w:jc w:val="both"/>
-            </w:pPr>
-            <w:r>
-              <w:t>El sistema le pregunta al usuario si desea eliminar más pedidos.</w:t>
-            </w:r>
-          </w:p>
-        </w:tc>
-      </w:tr>
-      <w:tr>
-        <w:trPr>
-          <w:trHeight w:val="700"/>
-        </w:trPr>
-        <w:tc>
-          <w:tcPr>
-            <w:tcW w:w="1810" w:type="dxa"/>
-            <w:vAlign w:val="center"/>
-          </w:tcPr>
-          <w:p>
-            <w:pPr>
-              <w:jc w:val="center"/>
-            </w:pPr>
-            <w:r>
-              <w:t>5.1</w:t>
-            </w:r>
-          </w:p>
-        </w:tc>
-        <w:tc>
-          <w:tcPr>
-            <w:tcW w:w="7417" w:type="dxa"/>
-            <w:gridSpan w:val="2"/>
-          </w:tcPr>
-          <w:p>
-            <w:pPr>
-              <w:jc w:val="both"/>
-            </w:pPr>
-            <w:r>
-              <w:t>Sí el usuario desea eliminar más pedidos ir al paso 1.</w:t>
-            </w:r>
-          </w:p>
-        </w:tc>
-      </w:tr>
-      <w:tr>
-        <w:trPr>
-          <w:trHeight w:val="700"/>
-        </w:trPr>
-        <w:tc>
-          <w:tcPr>
-            <w:tcW w:w="1810" w:type="dxa"/>
-            <w:vAlign w:val="center"/>
-          </w:tcPr>
-          <w:p>
-            <w:pPr>
-              <w:jc w:val="center"/>
-            </w:pPr>
-            <w:r>
-              <w:t>5.2</w:t>
-            </w:r>
-          </w:p>
-        </w:tc>
-        <w:tc>
-          <w:tcPr>
-            <w:tcW w:w="7417" w:type="dxa"/>
-            <w:gridSpan w:val="2"/>
-          </w:tcPr>
-          <w:p>
-            <w:pPr>
-              <w:jc w:val="both"/>
-            </w:pPr>
-            <w:r>
-              <w:t>S</w:t>
-            </w:r>
-            <w:r>
-              <w:t>í el usuario desea salir de la sección ir al paso 6.</w:t>
-            </w:r>
-          </w:p>
-        </w:tc>
-      </w:tr>
-      <w:tr>
-        <w:trPr>
-          <w:trHeight w:val="700"/>
-        </w:trPr>
-        <w:tc>
-          <w:tcPr>
-            <w:tcW w:w="1810" w:type="dxa"/>
-            <w:vAlign w:val="center"/>
-          </w:tcPr>
-          <w:p>
-            <w:pPr>
-              <w:jc w:val="center"/>
-            </w:pPr>
-            <w:r>
-              <w:t>6</w:t>
-            </w:r>
-          </w:p>
-        </w:tc>
-        <w:tc>
-          <w:tcPr>
-            <w:tcW w:w="7417" w:type="dxa"/>
-            <w:gridSpan w:val="2"/>
-          </w:tcPr>
-          <w:p>
-            <w:pPr>
-              <w:jc w:val="both"/>
-            </w:pPr>
-            <w:r>
-              <w:t>Finaliza la sección de borrar pedidos.</w:t>
-            </w:r>
-          </w:p>
-        </w:tc>
-      </w:tr>
-    </w:tbl>
-    <w:p>
-      <w:pPr>
-        <w:jc w:val="both"/>
-      </w:pPr>
-    </w:p>
-    <w:p>
-      <w:r>
-        <w:br w:type="page"/>
-      </w:r>
-    </w:p>
-    <w:tbl>
-      <w:tblPr>
-        <w:tblStyle w:val="Tablaconcuadrcula"/>
-        <w:tblpPr w:leftFromText="141" w:rightFromText="141" w:vertAnchor="page" w:horzAnchor="margin" w:tblpY="2431"/>
-        <w:tblW w:w="9227" w:type="dxa"/>
-        <w:tblLayout w:type="fixed"/>
-        <w:tblLook w:val="04A0" w:firstRow="1" w:lastRow="0" w:firstColumn="1" w:lastColumn="0" w:noHBand="0" w:noVBand="1"/>
-      </w:tblPr>
-      <w:tblGrid>
-        <w:gridCol w:w="1810"/>
-        <w:gridCol w:w="152"/>
-        <w:gridCol w:w="7265"/>
-      </w:tblGrid>
-      <w:tr>
-        <w:trPr>
-          <w:trHeight w:val="442"/>
-        </w:trPr>
-        <w:tc>
-          <w:tcPr>
-            <w:tcW w:w="1962" w:type="dxa"/>
-            <w:gridSpan w:val="2"/>
-          </w:tcPr>
-          <w:p>
-            <w:pPr>
-              <w:ind w:left="-546"/>
-              <w:jc w:val="both"/>
-              <w:rPr>
-                <w:b/>
-                <w:bCs/>
-              </w:rPr>
-            </w:pPr>
-            <w:r>
-              <w:rPr>
-                <w:b/>
-                <w:bCs/>
-              </w:rPr>
-              <w:lastRenderedPageBreak/>
-              <w:t>ID:</w:t>
-            </w:r>
-          </w:p>
-        </w:tc>
-        <w:tc>
-          <w:tcPr>
-            <w:tcW w:w="7265" w:type="dxa"/>
-          </w:tcPr>
-          <w:p>
-            <w:pPr>
-              <w:jc w:val="center"/>
-              <w:rPr>
-                <w:b/>
-                <w:i/>
-              </w:rPr>
-            </w:pPr>
-            <w:r>
-              <w:rPr>
-                <w:b/>
-                <w:i/>
-                <w:sz w:val="24"/>
-              </w:rPr>
-              <w:t>CU03_Consultar Pedidos</w:t>
-            </w:r>
-          </w:p>
-        </w:tc>
-      </w:tr>
-      <w:tr>
-        <w:trPr>
-          <w:trHeight w:val="418"/>
-        </w:trPr>
-        <w:tc>
-          <w:tcPr>
-            <w:tcW w:w="1962" w:type="dxa"/>
-            <w:gridSpan w:val="2"/>
-          </w:tcPr>
-          <w:p>
-            <w:pPr>
-              <w:jc w:val="both"/>
-              <w:rPr>
-                <w:b/>
-                <w:bCs/>
-              </w:rPr>
-            </w:pPr>
-            <w:r>
-              <w:rPr>
-                <w:b/>
-                <w:bCs/>
-              </w:rPr>
-              <w:t>Actores:</w:t>
-            </w:r>
-          </w:p>
-        </w:tc>
-        <w:tc>
-          <w:tcPr>
-            <w:tcW w:w="7265" w:type="dxa"/>
-          </w:tcPr>
-          <w:p>
-            <w:pPr>
-              <w:jc w:val="both"/>
-            </w:pPr>
-            <w:r>
-              <w:t>Manager, Empleado</w:t>
-            </w:r>
-          </w:p>
-        </w:tc>
-      </w:tr>
-      <w:tr>
-        <w:trPr>
-          <w:trHeight w:val="885"/>
-        </w:trPr>
-        <w:tc>
-          <w:tcPr>
-            <w:tcW w:w="1962" w:type="dxa"/>
-            <w:gridSpan w:val="2"/>
-          </w:tcPr>
-          <w:p>
-            <w:pPr>
-              <w:jc w:val="both"/>
-              <w:rPr>
-                <w:b/>
-                <w:bCs/>
-              </w:rPr>
-            </w:pPr>
-            <w:r>
-              <w:rPr>
-                <w:b/>
-                <w:bCs/>
-              </w:rPr>
-              <w:t>Precondiciones:</w:t>
-            </w:r>
-          </w:p>
-        </w:tc>
-        <w:tc>
-          <w:tcPr>
-            <w:tcW w:w="7265" w:type="dxa"/>
-          </w:tcPr>
-          <w:p>
-            <w:pPr>
-              <w:jc w:val="both"/>
-            </w:pPr>
-            <w:r>
-              <w:t>Se requiere que tanto el Manager como el empleado estén registrados en el sistema.</w:t>
-            </w:r>
-          </w:p>
-        </w:tc>
-      </w:tr>
-      <w:tr>
-        <w:trPr>
-          <w:trHeight w:val="418"/>
-        </w:trPr>
-        <w:tc>
-          <w:tcPr>
-            <w:tcW w:w="1962" w:type="dxa"/>
-            <w:gridSpan w:val="2"/>
-          </w:tcPr>
-          <w:p>
-            <w:pPr>
-              <w:jc w:val="both"/>
-              <w:rPr>
-                <w:b/>
-                <w:bCs/>
-              </w:rPr>
-            </w:pPr>
-            <w:r>
-              <w:rPr>
-                <w:b/>
-                <w:bCs/>
-              </w:rPr>
-              <w:t>Postcondiciones:</w:t>
-            </w:r>
-          </w:p>
-        </w:tc>
-        <w:tc>
-          <w:tcPr>
-            <w:tcW w:w="7265" w:type="dxa"/>
-          </w:tcPr>
-          <w:p>
-            <w:pPr>
-              <w:jc w:val="both"/>
-            </w:pPr>
-            <w:r>
-              <w:t>El usuario en cuestión consulta él pedido.</w:t>
-            </w:r>
-          </w:p>
-        </w:tc>
-      </w:tr>
-      <w:tr>
-        <w:trPr>
-          <w:trHeight w:val="467"/>
-        </w:trPr>
-        <w:tc>
-          <w:tcPr>
-            <w:tcW w:w="9227" w:type="dxa"/>
-            <w:gridSpan w:val="3"/>
-          </w:tcPr>
-          <w:p>
-            <w:pPr>
-              <w:jc w:val="both"/>
-              <w:rPr>
-                <w:b/>
-                <w:bCs/>
-                <w:sz w:val="24"/>
-                <w:szCs w:val="24"/>
-              </w:rPr>
-            </w:pPr>
-            <w:r>
-              <w:rPr>
-                <w:b/>
-                <w:bCs/>
-                <w:sz w:val="24"/>
-                <w:szCs w:val="24"/>
-              </w:rPr>
-              <w:t>CU</w:t>
-            </w:r>
-            <w:r>
-              <w:rPr>
-                <w:b/>
-                <w:bCs/>
-                <w:sz w:val="24"/>
-                <w:szCs w:val="24"/>
-              </w:rPr>
-              <w:t>03_Consultar Pedidos</w:t>
-            </w:r>
-          </w:p>
-        </w:tc>
-      </w:tr>
-      <w:tr>
-        <w:trPr>
-          <w:trHeight w:val="479"/>
-        </w:trPr>
-        <w:tc>
-          <w:tcPr>
-            <w:tcW w:w="1810" w:type="dxa"/>
-            <w:vAlign w:val="center"/>
-          </w:tcPr>
-          <w:p>
-            <w:pPr>
-              <w:jc w:val="center"/>
-            </w:pPr>
-            <w:r>
-              <w:t>1</w:t>
-            </w:r>
-          </w:p>
-        </w:tc>
-        <w:tc>
-          <w:tcPr>
-            <w:tcW w:w="7417" w:type="dxa"/>
-            <w:gridSpan w:val="2"/>
-          </w:tcPr>
-          <w:p>
-            <w:pPr>
-              <w:jc w:val="both"/>
-            </w:pPr>
-            <w:r>
-              <w:t>El sistema le muestra al usuario la lista de productos que se encuentra actualmente en el sistema.</w:t>
+              <w:t xml:space="preserve">El sistema le muestra </w:t>
+            </w:r>
+            <w:r>
+              <w:t>al usuario la lista de pedidos</w:t>
+            </w:r>
+            <w:r>
+              <w:t xml:space="preserve"> que se encuentra actualmente en el sistema.</w:t>
             </w:r>
           </w:p>
         </w:tc>

</xml_diff>